<commit_message>
Update GFPI-F-135 V02 - Guía Versionamiento.docx
</commit_message>
<xml_diff>
--- a/1.SEMESTRE_TERCERO_SENA/ARQUITECTURA_SOOFTWARE/Actividades/GFPI-F-135 V02 - Guía Versionamiento.docx
+++ b/1.SEMESTRE_TERCERO_SENA/ARQUITECTURA_SOOFTWARE/Actividades/GFPI-F-135 V02 - Guía Versionamiento.docx
@@ -3799,15 +3799,7 @@
           <w:sz w:val="20"/>
           <w:szCs w:val="20"/>
         </w:rPr>
-        <w:t>S</w:t>
-      </w:r>
-      <w:r>
-        <w:rPr>
-          <w:rFonts w:ascii="Arial" w:hAnsi="Arial" w:cs="Arial"/>
-          <w:sz w:val="20"/>
-          <w:szCs w:val="20"/>
-        </w:rPr>
-        <w:t>on versiones separadas del código de un proyecto. Permiten desarrollar nuevas características, arreglar errores o experimentar con cambios sin afectar la rama principal </w:t>
+        <w:t>Son versiones separadas del código de un proyecto. Permiten desarrollar nuevas características, arreglar errores o experimentar con cambios sin afectar la rama principal </w:t>
       </w:r>
     </w:p>
     <w:p>
@@ -5214,6 +5206,10 @@
       <w:pPr>
         <w:pStyle w:val="Ttulo2"/>
         <w:spacing w:line="267" w:lineRule="exact"/>
+        <w:rPr>
+          <w:color w:val="006FC0"/>
+          <w:spacing w:val="-2"/>
+        </w:rPr>
       </w:pPr>
       <w:r>
         <w:rPr>
@@ -5273,6 +5269,15 @@
           <w:spacing w:val="-2"/>
         </w:rPr>
         <w:t>(Individual).</w:t>
+      </w:r>
+    </w:p>
+    <w:p>
+      <w:pPr>
+        <w:pStyle w:val="Ttulo2"/>
+        <w:spacing w:line="267" w:lineRule="exact"/>
+      </w:pPr>
+      <w:r>
+        <w:t>https://drive.google.com/file/d/1pc1rcuihJ4ct3aW82gDWSMvjzPysEjVQ/view?usp=sharing</w:t>
       </w:r>
     </w:p>
     <w:p>
@@ -6166,6 +6171,7 @@
           <w:b/>
           <w:color w:val="006FC0"/>
         </w:rPr>
+        <w:lastRenderedPageBreak/>
         <w:t>– Implementación Proyecto:</w:t>
       </w:r>
       <w:r>
@@ -6202,7 +6208,6 @@
         <w:t xml:space="preserve">Proyecto Grupal </w:t>
       </w:r>
       <w:r>
-        <w:lastRenderedPageBreak/>
         <w:t>como se estipula en el ejercicio anterior tomando referencia las indicaciones del instructor.</w:t>
       </w:r>
       <w:r>
@@ -6332,7 +6337,7 @@
           </mc:Choice>
           <mc:Fallback>
             <w:pict>
-              <v:group w14:anchorId="23DB80ED" id="Group 6" o:spid="_x0000_s1026" style="position:absolute;margin-left:77.35pt;margin-top:-.15pt;width:145.3pt;height:74.45pt;z-index:15729152;mso-wrap-distance-left:0;mso-wrap-distance-right:0;mso-position-horizontal-relative:page" coordsize="18453,9455" o:gfxdata="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">
+              <v:group w14:anchorId="68E31A47" id="Group 6" o:spid="_x0000_s1026" style="position:absolute;margin-left:77.35pt;margin-top:-.15pt;width:145.3pt;height:74.45pt;z-index:15729152;mso-wrap-distance-left:0;mso-wrap-distance-right:0;mso-position-horizontal-relative:page" coordsize="18453,9455" o:gfxdata="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">
                 <v:shapetype id="_x0000_t75" coordsize="21600,21600" o:spt="75" o:preferrelative="t" path="m@4@5l@4@11@9@11@9@5xe" filled="f" stroked="f">
                   <v:stroke joinstyle="miter"/>
                   <v:formulas>
@@ -11236,6 +11241,7 @@
   <w:style w:type="character" w:default="1" w:styleId="Fuentedeprrafopredeter">
     <w:name w:val="Default Paragraph Font"/>
     <w:uiPriority w:val="1"/>
+    <w:semiHidden/>
     <w:unhideWhenUsed/>
   </w:style>
   <w:style w:type="table" w:default="1" w:styleId="Tablanormal">

</xml_diff>